<commit_message>
update report and human benchmark
</commit_message>
<xml_diff>
--- a/Report.docx
+++ b/Report.docx
@@ -117,7 +117,12 @@
     </w:p>
     <w:p>
       <w:r>
-        <w:t xml:space="preserve">Necessary? </w:t>
+        <w:t>Necessary?</w:t>
+      </w:r>
+    </w:p>
+    <w:p>
+      <w:r>
+        <w:t xml:space="preserve">while LLM’s are struggling with it, for humans it almost trivial. </w:t>
       </w:r>
     </w:p>
     <w:p/>
@@ -131,7 +136,7 @@
     </w:p>
     <w:p>
       <w:r>
-        <w:t xml:space="preserve">Necessary? </w:t>
+        <w:t>Necessary?</w:t>
       </w:r>
     </w:p>
     <w:p/>
@@ -147,9 +152,261 @@
       </w:r>
     </w:p>
     <w:p>
-      <w:r>
+      <w:pPr>
+        <w:rPr>
+          <w:i/>
+          <w:iCs/>
+          <w:u w:val="single"/>
+        </w:rPr>
+      </w:pPr>
+      <w:r>
+        <w:rPr>
+          <w:i/>
+          <w:iCs/>
+          <w:u w:val="single"/>
+        </w:rPr>
         <w:t>A description and a definition of the linguistic phenomena or task</w:t>
       </w:r>
+      <w:r>
+        <w:rPr>
+          <w:i/>
+          <w:iCs/>
+          <w:u w:val="single"/>
+        </w:rPr>
+        <w:t xml:space="preserve"> – </w:t>
+      </w:r>
+    </w:p>
+    <w:p>
+      <w:r>
+        <w:t>W</w:t>
+      </w:r>
+      <w:r>
+        <w:t xml:space="preserve">e demonstrate a type of word puzzle that involves identifying embedded words within other words. Specifically, this puzzle asks to find a subword that is also the name of an object from some category (for example, colors, animals, etc.). </w:t>
+      </w:r>
+    </w:p>
+    <w:p>
+      <w:r>
+        <w:t xml:space="preserve">question for example: </w:t>
+      </w:r>
+    </w:p>
+    <w:p>
+      <w:pPr>
+        <w:rPr>
+          <w:i/>
+          <w:iCs/>
+        </w:rPr>
+      </w:pPr>
+      <w:r>
+        <w:rPr>
+          <w:i/>
+          <w:iCs/>
+        </w:rPr>
+        <w:t>which one of the following words contains a subword of an animal?</w:t>
+      </w:r>
+    </w:p>
+    <w:p>
+      <w:pPr>
+        <w:pStyle w:val="ListParagraph"/>
+        <w:numPr>
+          <w:ilvl w:val="0"/>
+          <w:numId w:val="1"/>
+        </w:numPr>
+        <w:rPr>
+          <w:i/>
+          <w:iCs/>
+        </w:rPr>
+      </w:pPr>
+      <w:r>
+        <w:rPr>
+          <w:i/>
+          <w:iCs/>
+        </w:rPr>
+        <w:t>g</w:t>
+      </w:r>
+      <w:r>
+        <w:rPr>
+          <w:i/>
+          <w:iCs/>
+        </w:rPr>
+        <w:t>uitar</w:t>
+      </w:r>
+    </w:p>
+    <w:p>
+      <w:pPr>
+        <w:pStyle w:val="ListParagraph"/>
+        <w:numPr>
+          <w:ilvl w:val="0"/>
+          <w:numId w:val="1"/>
+        </w:numPr>
+        <w:rPr>
+          <w:b/>
+          <w:bCs/>
+          <w:i/>
+          <w:iCs/>
+        </w:rPr>
+      </w:pPr>
+      <w:r>
+        <w:rPr>
+          <w:b/>
+          <w:bCs/>
+          <w:i/>
+          <w:iCs/>
+        </w:rPr>
+        <w:t>million (contains "lion")</w:t>
+      </w:r>
+    </w:p>
+    <w:p>
+      <w:pPr>
+        <w:pStyle w:val="ListParagraph"/>
+        <w:numPr>
+          <w:ilvl w:val="0"/>
+          <w:numId w:val="1"/>
+        </w:numPr>
+        <w:rPr>
+          <w:i/>
+          <w:iCs/>
+        </w:rPr>
+      </w:pPr>
+      <w:r>
+        <w:rPr>
+          <w:i/>
+          <w:iCs/>
+        </w:rPr>
+        <w:t>pasta</w:t>
+      </w:r>
+    </w:p>
+    <w:p>
+      <w:pPr>
+        <w:pStyle w:val="ListParagraph"/>
+        <w:numPr>
+          <w:ilvl w:val="0"/>
+          <w:numId w:val="1"/>
+        </w:numPr>
+        <w:rPr>
+          <w:i/>
+          <w:iCs/>
+        </w:rPr>
+      </w:pPr>
+      <w:r>
+        <w:rPr>
+          <w:i/>
+          <w:iCs/>
+        </w:rPr>
+        <w:t>house</w:t>
+      </w:r>
+    </w:p>
+    <w:p>
+      <w:r>
+        <w:t>W</w:t>
+      </w:r>
+      <w:r>
+        <w:t>e</w:t>
+      </w:r>
+      <w:r>
+        <w:t xml:space="preserve"> </w:t>
+      </w:r>
+      <w:r>
+        <w:t>expect</w:t>
+      </w:r>
+      <w:r>
+        <w:t xml:space="preserve"> the LLM</w:t>
+      </w:r>
+      <w:r>
+        <w:t xml:space="preserve"> to succeed </w:t>
+      </w:r>
+      <w:r>
+        <w:t>in distinguishing</w:t>
+      </w:r>
+      <w:r>
+        <w:t xml:space="preserve"> words as subwords. </w:t>
+      </w:r>
+      <w:r>
+        <w:t>while</w:t>
+      </w:r>
+      <w:r>
+        <w:t xml:space="preserve"> standard LLM doesn’t trained on such tasks this </w:t>
+      </w:r>
+      <w:r>
+        <w:t xml:space="preserve">task </w:t>
+      </w:r>
+      <w:r>
+        <w:t>demands</w:t>
+      </w:r>
+      <w:r>
+        <w:t xml:space="preserve"> the ability</w:t>
+      </w:r>
+      <w:r>
+        <w:t xml:space="preserve"> of pattern recognition</w:t>
+      </w:r>
+      <w:r>
+        <w:t xml:space="preserve"> </w:t>
+      </w:r>
+      <w:r>
+        <w:t>which we assumed they have.</w:t>
+      </w:r>
+      <w:r>
+        <w:t xml:space="preserve"> </w:t>
+      </w:r>
+      <w:r>
+        <w:t xml:space="preserve"> </w:t>
+      </w:r>
+      <w:r>
+        <w:t xml:space="preserve">In contrast, </w:t>
+      </w:r>
+      <w:r>
+        <w:t xml:space="preserve">we assume that this task </w:t>
+      </w:r>
+      <w:r>
+        <w:t xml:space="preserve">is more challenging when </w:t>
+      </w:r>
+      <w:r>
+        <w:t>there's no clear semantic or structural relationship between the subword and the surrounding characters</w:t>
+      </w:r>
+      <w:r>
+        <w:t xml:space="preserve">. </w:t>
+      </w:r>
+      <w:r>
+        <w:t>LLMs rely on patterns and associations in language to understand words and their meanings</w:t>
+      </w:r>
+      <w:r>
+        <w:t>,</w:t>
+      </w:r>
+      <w:r>
+        <w:t xml:space="preserve"> If there's no </w:t>
+      </w:r>
+      <w:r>
+        <w:t>meaningful connection</w:t>
+      </w:r>
+      <w:r>
+        <w:t xml:space="preserve">, </w:t>
+      </w:r>
+      <w:r>
+        <w:t xml:space="preserve">the model may struggle to </w:t>
+      </w:r>
+      <w:r>
+        <w:t>detect</w:t>
+      </w:r>
+      <w:r>
+        <w:t xml:space="preserve"> the relevant subword</w:t>
+      </w:r>
+      <w:r>
+        <w:t xml:space="preserve"> (the pattern)</w:t>
+      </w:r>
+      <w:r>
+        <w:t>.</w:t>
+      </w:r>
+    </w:p>
+    <w:p>
+      <w:r>
+        <w:lastRenderedPageBreak/>
+        <w:t xml:space="preserve">In the example </w:t>
+      </w:r>
+      <w:r>
+        <w:t xml:space="preserve">above, </w:t>
+      </w:r>
+      <w:r>
+        <w:t>"million" containing the subword "lion," the challenge lies in the fact that the remaining characters ("mil") don't carry any obvious semantic or structural significance in relation to "lion."</w:t>
+      </w:r>
     </w:p>
     <w:p/>
     <w:p>
@@ -172,11 +429,526 @@
       </w:r>
     </w:p>
     <w:p>
-      <w:r>
+      <w:pPr>
+        <w:rPr>
+          <w:i/>
+          <w:iCs/>
+          <w:u w:val="single"/>
+        </w:rPr>
+      </w:pPr>
+      <w:r>
+        <w:rPr>
+          <w:i/>
+          <w:iCs/>
+          <w:u w:val="single"/>
+        </w:rPr>
         <w:t>explain the format of the dataset, as well as how you created it</w:t>
       </w:r>
     </w:p>
     <w:p>
+      <w:r>
+        <w:t xml:space="preserve">Our aim </w:t>
+      </w:r>
+      <w:r>
+        <w:t>in generating</w:t>
+      </w:r>
+      <w:r>
+        <w:t xml:space="preserve"> the dataset was an automatic </w:t>
+      </w:r>
+      <w:r>
+        <w:t xml:space="preserve">approach </w:t>
+      </w:r>
+      <w:r>
+        <w:t>that</w:t>
+      </w:r>
+      <w:r>
+        <w:t xml:space="preserve"> </w:t>
+      </w:r>
+      <w:r>
+        <w:t xml:space="preserve">construct </w:t>
+      </w:r>
+      <w:r>
+        <w:t>pairs</w:t>
+      </w:r>
+      <w:r>
+        <w:t xml:space="preserve"> of word from a category</w:t>
+      </w:r>
+      <w:r>
+        <w:t xml:space="preserve"> (the subword) and a word containing the subword</w:t>
+      </w:r>
+      <w:r>
+        <w:t xml:space="preserve">. </w:t>
+      </w:r>
+      <w:r>
+        <w:t>our main guideline</w:t>
+      </w:r>
+      <w:r>
+        <w:t xml:space="preserve"> was to choose commonly used </w:t>
+      </w:r>
+      <w:r>
+        <w:t>sub</w:t>
+      </w:r>
+      <w:r>
+        <w:t>words</w:t>
+      </w:r>
+      <w:r>
+        <w:t xml:space="preserve"> </w:t>
+      </w:r>
+      <w:r>
+        <w:t>so it would be easier to recognize them</w:t>
+      </w:r>
+      <w:r>
+        <w:t xml:space="preserve">, especially for </w:t>
+      </w:r>
+      <w:r>
+        <w:t>non-native</w:t>
+      </w:r>
+      <w:r>
+        <w:t xml:space="preserve"> English speakers</w:t>
+      </w:r>
+      <w:r>
+        <w:t>.</w:t>
+      </w:r>
+      <w:r>
+        <w:t xml:space="preserve"> </w:t>
+      </w:r>
+      <w:r>
+        <w:br/>
+      </w:r>
+      <w:r>
+        <w:t xml:space="preserve">To </w:t>
+      </w:r>
+      <w:r>
+        <w:t>achieve</w:t>
+      </w:r>
+      <w:r>
+        <w:t xml:space="preserve"> this</w:t>
+      </w:r>
+      <w:r>
+        <w:t>,</w:t>
+      </w:r>
+      <w:r>
+        <w:t xml:space="preserve"> </w:t>
+      </w:r>
+      <w:r>
+        <w:t>we first</w:t>
+      </w:r>
+      <w:r>
+        <w:t xml:space="preserve"> </w:t>
+      </w:r>
+      <w:r>
+        <w:t>collected</w:t>
+      </w:r>
+      <w:r>
+        <w:t xml:space="preserve"> </w:t>
+      </w:r>
+      <w:r>
+        <w:t xml:space="preserve">several </w:t>
+      </w:r>
+      <w:r>
+        <w:t xml:space="preserve">word </w:t>
+      </w:r>
+      <w:r>
+        <w:t>lists of different</w:t>
+      </w:r>
+      <w:r>
+        <w:t xml:space="preserve"> categories such as animal</w:t>
+      </w:r>
+      <w:r>
+        <w:t>s</w:t>
+      </w:r>
+      <w:r>
+        <w:t>, body part</w:t>
+      </w:r>
+      <w:r>
+        <w:t>s</w:t>
+      </w:r>
+      <w:r>
+        <w:t xml:space="preserve">, </w:t>
+      </w:r>
+      <w:r>
+        <w:t>color</w:t>
+      </w:r>
+      <w:r>
+        <w:t>s</w:t>
+      </w:r>
+      <w:r>
+        <w:t xml:space="preserve">, food, </w:t>
+      </w:r>
+      <w:r>
+        <w:t>fruits,</w:t>
+      </w:r>
+      <w:r>
+        <w:t xml:space="preserve"> and ve</w:t>
+      </w:r>
+      <w:r>
+        <w:t>hicles</w:t>
+      </w:r>
+      <w:r>
+        <w:t>.</w:t>
+      </w:r>
+      <w:r>
+        <w:t xml:space="preserve"> We ensured </w:t>
+      </w:r>
+      <w:r>
+        <w:t>manually</w:t>
+      </w:r>
+      <w:r>
+        <w:t xml:space="preserve"> that the words are </w:t>
+      </w:r>
+      <w:r>
+        <w:t>simple and known</w:t>
+      </w:r>
+      <w:r>
+        <w:t>.</w:t>
+      </w:r>
+      <w:r>
+        <w:t xml:space="preserve"> </w:t>
+      </w:r>
+      <w:r>
+        <w:t xml:space="preserve">Then we retrieved the </w:t>
+      </w:r>
+      <w:r>
+        <w:t xml:space="preserve">“brown corpus” </w:t>
+      </w:r>
+      <w:r>
+        <w:t>and used its vocabulary to fit</w:t>
+      </w:r>
+      <w:r>
+        <w:t xml:space="preserve"> </w:t>
+      </w:r>
+      <w:r>
+        <w:t>subwords into words</w:t>
+      </w:r>
+      <w:r>
+        <w:t>. We removed stopwords and lemmatized all the words to prevent unwanted</w:t>
+      </w:r>
+      <w:r>
+        <w:t xml:space="preserve"> and duplicates words. </w:t>
+      </w:r>
+      <w:r>
+        <w:t>And a</w:t>
+      </w:r>
+      <w:r>
+        <w:t>fter that</w:t>
+      </w:r>
+      <w:r>
+        <w:t>,</w:t>
+      </w:r>
+      <w:r>
+        <w:t xml:space="preserve"> we</w:t>
+      </w:r>
+      <w:r>
+        <w:t xml:space="preserve"> remained with </w:t>
+      </w:r>
+      <w:r>
+        <w:t>pairs of word and subword.</w:t>
+      </w:r>
+      <w:r>
+        <w:t xml:space="preserve"> </w:t>
+      </w:r>
+      <w:r>
+        <w:t>T</w:t>
+      </w:r>
+      <w:r>
+        <w:t>his</w:t>
+      </w:r>
+      <w:r>
+        <w:t xml:space="preserve"> dataset contains thousands of records and for our task</w:t>
+      </w:r>
+      <w:r>
+        <w:t>,</w:t>
+      </w:r>
+      <w:r>
+        <w:t xml:space="preserve"> </w:t>
+      </w:r>
+      <w:r>
+        <w:t xml:space="preserve">we interested in a much smaller one and </w:t>
+      </w:r>
+      <w:r>
+        <w:t>high quality one.</w:t>
+      </w:r>
+      <w:r>
+        <w:t xml:space="preserve"> </w:t>
+      </w:r>
+      <w:r>
+        <w:t xml:space="preserve">To dilute it further we </w:t>
+      </w:r>
+      <w:r>
+        <w:t xml:space="preserve">used a </w:t>
+      </w:r>
+      <w:r>
+        <w:t>pre</w:t>
+      </w:r>
+      <w:r>
+        <w:t xml:space="preserve">trained word2vec model in order to </w:t>
+      </w:r>
+      <w:r>
+        <w:t>avoid similar pairs of word and subword. for example</w:t>
+      </w:r>
+      <w:r>
+        <w:t xml:space="preserve">, burger and </w:t>
+      </w:r>
+      <w:r>
+        <w:t>hamburger, boat and sailboat</w:t>
+      </w:r>
+      <w:r>
+        <w:t>, brown and brownish, etc.</w:t>
+      </w:r>
+      <w:r>
+        <w:t xml:space="preserve"> This </w:t>
+      </w:r>
+      <w:r>
+        <w:t>method</w:t>
+      </w:r>
+      <w:r>
+        <w:t xml:space="preserve"> also has another advantage that </w:t>
+      </w:r>
+      <w:r>
+        <w:t xml:space="preserve">by choosing </w:t>
+      </w:r>
+      <w:r>
+        <w:t xml:space="preserve">a </w:t>
+      </w:r>
+      <w:r>
+        <w:t xml:space="preserve">pair with </w:t>
+      </w:r>
+      <w:r>
+        <w:t>smaller</w:t>
+      </w:r>
+      <w:r>
+        <w:t xml:space="preserve"> similarity w</w:t>
+      </w:r>
+      <w:r>
+        <w:t xml:space="preserve">e force (hopefully) the </w:t>
+      </w:r>
+      <w:r>
+        <w:t>LLM</w:t>
+      </w:r>
+      <w:r>
+        <w:t xml:space="preserve"> to rely less on the sem</w:t>
+      </w:r>
+      <w:r>
+        <w:t xml:space="preserve">antic </w:t>
+      </w:r>
+      <w:r>
+        <w:t>meaning</w:t>
+      </w:r>
+      <w:r>
+        <w:t xml:space="preserve"> of the words and more on </w:t>
+      </w:r>
+      <w:r>
+        <w:t>pattern recognition</w:t>
+      </w:r>
+      <w:r>
+        <w:t>, in this way</w:t>
+      </w:r>
+      <w:r>
+        <w:t>,</w:t>
+      </w:r>
+      <w:r>
+        <w:t xml:space="preserve"> we can evaluate the performance better.</w:t>
+      </w:r>
+      <w:r>
+        <w:t xml:space="preserve"> </w:t>
+      </w:r>
+    </w:p>
+    <w:p>
+      <w:r>
+        <w:t xml:space="preserve">Some of the </w:t>
+      </w:r>
+      <w:r>
+        <w:t>words</w:t>
+      </w:r>
+      <w:r>
+        <w:t xml:space="preserve"> </w:t>
+      </w:r>
+      <w:r>
+        <w:t xml:space="preserve">appeared </w:t>
+      </w:r>
+      <w:r>
+        <w:t xml:space="preserve">more </w:t>
+      </w:r>
+      <w:r>
+        <w:t xml:space="preserve">frequent </w:t>
+      </w:r>
+      <w:r>
+        <w:t>as subwords than others</w:t>
+      </w:r>
+      <w:r>
+        <w:t xml:space="preserve"> (zip</w:t>
+      </w:r>
+      <w:r>
+        <w:t>f’s law is everywhere!)</w:t>
+      </w:r>
+      <w:r>
+        <w:t xml:space="preserve"> </w:t>
+      </w:r>
+      <w:r>
+        <w:rPr>
+          <w:i/>
+          <w:iCs/>
+          <w:color w:val="FF0000"/>
+        </w:rPr>
+        <w:t>[</w:t>
+      </w:r>
+      <w:r>
+        <w:rPr>
+          <w:i/>
+          <w:iCs/>
+          <w:color w:val="FF0000"/>
+        </w:rPr>
+        <w:t>FIGURE</w:t>
+      </w:r>
+      <w:r>
+        <w:rPr>
+          <w:i/>
+          <w:iCs/>
+          <w:color w:val="FF0000"/>
+        </w:rPr>
+        <w:t>]</w:t>
+      </w:r>
+      <w:r>
+        <w:t xml:space="preserve">. </w:t>
+      </w:r>
+      <w:r>
+        <w:t>so,</w:t>
+      </w:r>
+      <w:r>
+        <w:t xml:space="preserve"> to construct diverse dataset we decided to </w:t>
+      </w:r>
+      <w:r>
+        <w:t>take</w:t>
+      </w:r>
+      <w:r>
+        <w:t xml:space="preserve"> each word once.</w:t>
+      </w:r>
+      <w:r>
+        <w:t xml:space="preserve"> </w:t>
+      </w:r>
+      <w:r>
+        <w:t>Then w</w:t>
+      </w:r>
+      <w:r>
+        <w:t xml:space="preserve">e attached to </w:t>
+      </w:r>
+      <w:r>
+        <w:t>each</w:t>
+      </w:r>
+      <w:r>
+        <w:t xml:space="preserve"> </w:t>
+      </w:r>
+      <w:r>
+        <w:t>sub</w:t>
+      </w:r>
+      <w:r>
+        <w:t>word</w:t>
+      </w:r>
+      <w:r>
+        <w:t>,</w:t>
+      </w:r>
+      <w:r>
+        <w:t xml:space="preserve"> the most frequent word according to the brown corpus</w:t>
+      </w:r>
+      <w:r>
+        <w:t xml:space="preserve"> that contains it</w:t>
+      </w:r>
+      <w:r>
+        <w:t>.</w:t>
+      </w:r>
+      <w:r>
+        <w:t xml:space="preserve"> </w:t>
+      </w:r>
+      <w:r>
+        <w:t>The last step in the process was a manual intervention, we passed through the dataset and validated the results.</w:t>
+      </w:r>
+    </w:p>
+    <w:p>
+      <w:r>
+        <w:t xml:space="preserve">The </w:t>
+      </w:r>
+      <w:r>
+        <w:t>distillate</w:t>
+      </w:r>
+      <w:r>
+        <w:t xml:space="preserve"> dataset </w:t>
+      </w:r>
+      <w:r>
+        <w:t>contains 60</w:t>
+      </w:r>
+      <w:r>
+        <w:t xml:space="preserve"> </w:t>
+      </w:r>
+      <w:r>
+        <w:t>records</w:t>
+      </w:r>
+      <w:r>
+        <w:t xml:space="preserve">. </w:t>
+      </w:r>
+      <w:r>
+        <w:t>Each record is of the following format: {</w:t>
+      </w:r>
+      <w:r>
+        <w:t xml:space="preserve">subword, category, word, 3 random </w:t>
+      </w:r>
+      <w:r>
+        <w:t>out-of-category</w:t>
+      </w:r>
+      <w:r>
+        <w:t xml:space="preserve"> words for </w:t>
+      </w:r>
+      <w:r>
+        <w:t>multi-choice</w:t>
+      </w:r>
+      <w:r>
+        <w:t xml:space="preserve"> questions}</w:t>
+      </w:r>
+    </w:p>
+    <w:p>
+      <w:r>
+        <w:t>Then we would use</w:t>
+      </w:r>
+      <w:r>
+        <w:t xml:space="preserve"> </w:t>
+      </w:r>
+      <w:r>
+        <w:t>th</w:t>
+      </w:r>
+      <w:r>
+        <w:t xml:space="preserve">is dataset to create different types of prompting as we will describe in </w:t>
+      </w:r>
+      <w:r>
+        <w:rPr>
+          <w:i/>
+          <w:iCs/>
+          <w:color w:val="FF0000"/>
+        </w:rPr>
+        <w:t>[SECTION]</w:t>
+      </w:r>
+      <w:r>
+        <w:rPr>
+          <w:color w:val="FF0000"/>
+        </w:rPr>
+        <w:t>.</w:t>
+      </w:r>
+      <w:r>
+        <w:rPr>
+          <w:color w:val="FF0000"/>
+        </w:rPr>
+        <w:t xml:space="preserve"> </w:t>
+      </w:r>
+      <w:r>
+        <w:t xml:space="preserve">We </w:t>
+      </w:r>
+      <w:r>
+        <w:t>left aside some more records for few-shot prompting</w:t>
+      </w:r>
+      <w:r>
+        <w:t>.</w:t>
+      </w:r>
+    </w:p>
+    <w:p/>
+    <w:p>
       <w:pPr>
         <w:pStyle w:val="Heading3"/>
       </w:pPr>
@@ -188,7 +960,30 @@
       <w:r>
         <w:t>Explain the metrics you used to quantify your work</w:t>
       </w:r>
-    </w:p>
+      <w:r>
+        <w:t>-</w:t>
+      </w:r>
+    </w:p>
+    <w:p>
+      <w:r>
+        <w:lastRenderedPageBreak/>
+        <w:t>Accuracy.</w:t>
+      </w:r>
+    </w:p>
+    <w:p>
+      <w:r>
+        <w:t>Human benchmark</w:t>
+      </w:r>
+      <w:r>
+        <w:t>.</w:t>
+      </w:r>
+    </w:p>
+    <w:p>
+      <w:r>
+        <w:t>How to extract answers.</w:t>
+      </w:r>
+    </w:p>
+    <w:p/>
     <w:p>
       <w:pPr>
         <w:pStyle w:val="Heading3"/>
@@ -213,6 +1008,7 @@
         <w:t>ue, models, human benchmark</w:t>
       </w:r>
     </w:p>
+    <w:p/>
     <w:p>
       <w:pPr>
         <w:pStyle w:val="Heading2"/>
@@ -255,7 +1051,6 @@
         <w:pStyle w:val="Heading2"/>
       </w:pPr>
       <w:r>
-        <w:lastRenderedPageBreak/>
         <w:t>Mitigation</w:t>
       </w:r>
     </w:p>
@@ -302,6 +1097,100 @@
     </w:sectPr>
   </w:body>
 </w:document>
+</file>
+
+<file path=word/numbering.xml><?xml version="1.0" encoding="utf-8"?>
+<w:numbering xmlns:wpc="http://schemas.microsoft.com/office/word/2010/wordprocessingCanvas" xmlns:cx="http://schemas.microsoft.com/office/drawing/2014/chartex" xmlns:cx1="http://schemas.microsoft.com/office/drawing/2015/9/8/chartex" xmlns:cx2="http://schemas.microsoft.com/office/drawing/2015/10/21/chartex" xmlns:cx3="http://schemas.microsoft.com/office/drawing/2016/5/9/chartex" xmlns:cx4="http://schemas.microsoft.com/office/drawing/2016/5/10/chartex" xmlns:cx5="http://schemas.microsoft.com/office/drawing/2016/5/11/chartex" xmlns:cx6="http://schemas.microsoft.com/office/drawing/2016/5/12/chartex" xmlns:cx7="http://schemas.microsoft.com/office/drawing/2016/5/13/chartex" xmlns:cx8="http://schemas.microsoft.com/office/drawing/2016/5/14/chartex" xmlns:mc="http://schemas.openxmlformats.org/markup-compatibility/2006" xmlns:aink="http://schemas.microsoft.com/office/drawing/2016/ink" xmlns:am3d="http://schemas.microsoft.com/office/drawing/2017/model3d" xmlns:o="urn:schemas-microsoft-com:office:office" xmlns:oel="http://schemas.microsoft.com/office/2019/extlst" xmlns:r="http://schemas.openxmlformats.org/officeDocument/2006/relationships" xmlns:m="http://schemas.openxmlformats.org/officeDocument/2006/math" xmlns:v="urn:schemas-microsoft-com:vml" xmlns:wp14="http://schemas.microsoft.com/office/word/2010/wordprocessingDrawing" xmlns:wp="http://schemas.openxmlformats.org/drawingml/2006/wordprocessingDrawing" xmlns:w10="urn:schemas-microsoft-com:office:word" xmlns:w="http://schemas.openxmlformats.org/wordprocessingml/2006/main" xmlns:w14="http://schemas.microsoft.com/office/word/2010/wordml" xmlns:w15="http://schemas.microsoft.com/office/word/2012/wordml" xmlns:w16cex="http://schemas.microsoft.com/office/word/2018/wordml/cex" xmlns:w16cid="http://schemas.microsoft.com/office/word/2016/wordml/cid" xmlns:w16="http://schemas.microsoft.com/office/word/2018/wordml" xmlns:w16du="http://schemas.microsoft.com/office/word/2023/wordml/word16du" xmlns:w16sdtdh="http://schemas.microsoft.com/office/word/2020/wordml/sdtdatahash" xmlns:w16se="http://schemas.microsoft.com/office/word/2015/wordml/symex" xmlns:wpg="http://schemas.microsoft.com/office/word/2010/wordprocessingGroup" xmlns:wpi="http://schemas.microsoft.com/office/word/2010/wordprocessingInk" xmlns:wne="http://schemas.microsoft.com/office/word/2006/wordml" xmlns:wps="http://schemas.microsoft.com/office/word/2010/wordprocessingShape" mc:Ignorable="w14 w15 w16se w16cid w16 w16cex w16sdtdh w16du wp14">
+  <w:abstractNum w:abstractNumId="0" w15:restartNumberingAfterBreak="0">
+    <w:nsid w:val="4B4968E6"/>
+    <w:multiLevelType w:val="hybridMultilevel"/>
+    <w:tmpl w:val="06FC592E"/>
+    <w:lvl w:ilvl="0" w:tplc="20000019">
+      <w:start w:val="1"/>
+      <w:numFmt w:val="lowerLetter"/>
+      <w:lvlText w:val="%1."/>
+      <w:lvlJc w:val="left"/>
+      <w:pPr>
+        <w:ind w:left="720" w:hanging="360"/>
+      </w:pPr>
+    </w:lvl>
+    <w:lvl w:ilvl="1" w:tplc="20000019" w:tentative="1">
+      <w:start w:val="1"/>
+      <w:numFmt w:val="lowerLetter"/>
+      <w:lvlText w:val="%2."/>
+      <w:lvlJc w:val="left"/>
+      <w:pPr>
+        <w:ind w:left="1440" w:hanging="360"/>
+      </w:pPr>
+    </w:lvl>
+    <w:lvl w:ilvl="2" w:tplc="2000001B" w:tentative="1">
+      <w:start w:val="1"/>
+      <w:numFmt w:val="lowerRoman"/>
+      <w:lvlText w:val="%3."/>
+      <w:lvlJc w:val="right"/>
+      <w:pPr>
+        <w:ind w:left="2160" w:hanging="180"/>
+      </w:pPr>
+    </w:lvl>
+    <w:lvl w:ilvl="3" w:tplc="2000000F" w:tentative="1">
+      <w:start w:val="1"/>
+      <w:numFmt w:val="decimal"/>
+      <w:lvlText w:val="%4."/>
+      <w:lvlJc w:val="left"/>
+      <w:pPr>
+        <w:ind w:left="2880" w:hanging="360"/>
+      </w:pPr>
+    </w:lvl>
+    <w:lvl w:ilvl="4" w:tplc="20000019" w:tentative="1">
+      <w:start w:val="1"/>
+      <w:numFmt w:val="lowerLetter"/>
+      <w:lvlText w:val="%5."/>
+      <w:lvlJc w:val="left"/>
+      <w:pPr>
+        <w:ind w:left="3600" w:hanging="360"/>
+      </w:pPr>
+    </w:lvl>
+    <w:lvl w:ilvl="5" w:tplc="2000001B" w:tentative="1">
+      <w:start w:val="1"/>
+      <w:numFmt w:val="lowerRoman"/>
+      <w:lvlText w:val="%6."/>
+      <w:lvlJc w:val="right"/>
+      <w:pPr>
+        <w:ind w:left="4320" w:hanging="180"/>
+      </w:pPr>
+    </w:lvl>
+    <w:lvl w:ilvl="6" w:tplc="2000000F" w:tentative="1">
+      <w:start w:val="1"/>
+      <w:numFmt w:val="decimal"/>
+      <w:lvlText w:val="%7."/>
+      <w:lvlJc w:val="left"/>
+      <w:pPr>
+        <w:ind w:left="5040" w:hanging="360"/>
+      </w:pPr>
+    </w:lvl>
+    <w:lvl w:ilvl="7" w:tplc="20000019" w:tentative="1">
+      <w:start w:val="1"/>
+      <w:numFmt w:val="lowerLetter"/>
+      <w:lvlText w:val="%8."/>
+      <w:lvlJc w:val="left"/>
+      <w:pPr>
+        <w:ind w:left="5760" w:hanging="360"/>
+      </w:pPr>
+    </w:lvl>
+    <w:lvl w:ilvl="8" w:tplc="2000001B" w:tentative="1">
+      <w:start w:val="1"/>
+      <w:numFmt w:val="lowerRoman"/>
+      <w:lvlText w:val="%9."/>
+      <w:lvlJc w:val="right"/>
+      <w:pPr>
+        <w:ind w:left="6480" w:hanging="180"/>
+      </w:pPr>
+    </w:lvl>
+  </w:abstractNum>
+  <w:num w:numId="1" w16cid:durableId="1030758290">
+    <w:abstractNumId w:val="0"/>
+  </w:num>
+</w:numbering>
 </file>
 
 <file path=word/styles.xml><?xml version="1.0" encoding="utf-8"?>
@@ -704,7 +1593,7 @@
   <w:style w:type="paragraph" w:default="1" w:styleId="Normal">
     <w:name w:val="Normal"/>
     <w:qFormat/>
-    <w:rsid w:val="00E62D81"/>
+    <w:rsid w:val="00F61579"/>
   </w:style>
   <w:style w:type="paragraph" w:styleId="Heading1">
     <w:name w:val="heading 1"/>

</xml_diff>